<commit_message>
Document check and changes
</commit_message>
<xml_diff>
--- a/Excel Data Summary.docx
+++ b/Excel Data Summary.docx
@@ -106,7 +106,43 @@
         <w:rPr>
           <w:lang w:val="en-US" w:eastAsia="es-MX"/>
         </w:rPr>
-        <w:t xml:space="preserve">There are 12 subcategories with a 100% success rate. In contrast there are 11 sub-categories that have a 100% failure rate. </w:t>
+        <w:t>There are 12 sub</w:t>
+      </w:r>
+      <w:r>
+        <w:rPr>
+          <w:lang w:val="en-US" w:eastAsia="es-MX"/>
+        </w:rPr>
+        <w:t>-</w:t>
+      </w:r>
+      <w:r>
+        <w:rPr>
+          <w:lang w:val="en-US" w:eastAsia="es-MX"/>
+        </w:rPr>
+        <w:t>categories with a 100% success rate. In contrast</w:t>
+      </w:r>
+      <w:r>
+        <w:rPr>
+          <w:lang w:val="en-US" w:eastAsia="es-MX"/>
+        </w:rPr>
+        <w:t>,</w:t>
+      </w:r>
+      <w:r>
+        <w:rPr>
+          <w:lang w:val="en-US" w:eastAsia="es-MX"/>
+        </w:rPr>
+        <w:t xml:space="preserve"> </w:t>
+      </w:r>
+      <w:r>
+        <w:rPr>
+          <w:lang w:val="en-US" w:eastAsia="es-MX"/>
+        </w:rPr>
+        <w:t>11 sub-categories</w:t>
+      </w:r>
+      <w:r>
+        <w:rPr>
+          <w:lang w:val="en-US" w:eastAsia="es-MX"/>
+        </w:rPr>
+        <w:t xml:space="preserve"> have a 100% failure rate. </w:t>
       </w:r>
     </w:p>
     <w:p>
@@ -124,21 +160,55 @@
         <w:rPr>
           <w:lang w:val="en-US" w:eastAsia="es-MX"/>
         </w:rPr>
-        <w:t xml:space="preserve">Throughout the year there are different trends concerning the number of successful, failed and canceled campaigns. For example, the number successful campaigns </w:t>
-      </w:r>
-      <w:proofErr w:type="gramStart"/>
-      <w:r>
-        <w:rPr>
-          <w:lang w:val="en-US" w:eastAsia="es-MX"/>
-        </w:rPr>
-        <w:t>drops</w:t>
-      </w:r>
-      <w:proofErr w:type="gramEnd"/>
-      <w:r>
-        <w:rPr>
-          <w:lang w:val="en-US" w:eastAsia="es-MX"/>
-        </w:rPr>
-        <w:t xml:space="preserve"> towards the end of the year, having their peak in May, whereas failed and canceled campaigns don’t have mayor changes during the year. </w:t>
+        <w:t>Throughout the year</w:t>
+      </w:r>
+      <w:r>
+        <w:rPr>
+          <w:lang w:val="en-US" w:eastAsia="es-MX"/>
+        </w:rPr>
+        <w:t>,</w:t>
+      </w:r>
+      <w:r>
+        <w:rPr>
+          <w:lang w:val="en-US" w:eastAsia="es-MX"/>
+        </w:rPr>
+        <w:t xml:space="preserve"> there are different trends concerning the number of successful, failed</w:t>
+      </w:r>
+      <w:r>
+        <w:rPr>
+          <w:lang w:val="en-US" w:eastAsia="es-MX"/>
+        </w:rPr>
+        <w:t>,</w:t>
+      </w:r>
+      <w:r>
+        <w:rPr>
+          <w:lang w:val="en-US" w:eastAsia="es-MX"/>
+        </w:rPr>
+        <w:t xml:space="preserve"> and canceled campaigns. For example, the number </w:t>
+      </w:r>
+      <w:r>
+        <w:rPr>
+          <w:lang w:val="en-US" w:eastAsia="es-MX"/>
+        </w:rPr>
+        <w:t xml:space="preserve">of </w:t>
+      </w:r>
+      <w:r>
+        <w:rPr>
+          <w:lang w:val="en-US" w:eastAsia="es-MX"/>
+        </w:rPr>
+        <w:t xml:space="preserve">successful campaigns drops towards the end of the year, having their peak in May, whereas failed and canceled campaigns don’t </w:t>
+      </w:r>
+      <w:r>
+        <w:rPr>
+          <w:lang w:val="en-US" w:eastAsia="es-MX"/>
+        </w:rPr>
+        <w:t>significantly change</w:t>
+      </w:r>
+      <w:r>
+        <w:rPr>
+          <w:lang w:val="en-US" w:eastAsia="es-MX"/>
+        </w:rPr>
+        <w:t xml:space="preserve"> during the year. </w:t>
       </w:r>
     </w:p>
     <w:p>
@@ -168,7 +238,43 @@
         <w:rPr>
           <w:lang w:val="en-US" w:eastAsia="es-MX"/>
         </w:rPr>
-        <w:t xml:space="preserve"> campaign is successful.  For example, if the needed money is less than 1000 there is a 70% success rate compared to if the money needed is more than 50000 the success rate drops to 20%. </w:t>
+        <w:t xml:space="preserve"> campaign is successful.  For example, if the </w:t>
+      </w:r>
+      <w:r>
+        <w:rPr>
+          <w:lang w:val="en-US" w:eastAsia="es-MX"/>
+        </w:rPr>
+        <w:t>requir</w:t>
+      </w:r>
+      <w:r>
+        <w:rPr>
+          <w:lang w:val="en-US" w:eastAsia="es-MX"/>
+        </w:rPr>
+        <w:t xml:space="preserve">ed </w:t>
+      </w:r>
+      <w:r>
+        <w:rPr>
+          <w:lang w:val="en-US" w:eastAsia="es-MX"/>
+        </w:rPr>
+        <w:t>capital</w:t>
+      </w:r>
+      <w:r>
+        <w:rPr>
+          <w:lang w:val="en-US" w:eastAsia="es-MX"/>
+        </w:rPr>
+        <w:t xml:space="preserve"> is less than 1000</w:t>
+      </w:r>
+      <w:r>
+        <w:rPr>
+          <w:lang w:val="en-US" w:eastAsia="es-MX"/>
+        </w:rPr>
+        <w:t>,</w:t>
+      </w:r>
+      <w:r>
+        <w:rPr>
+          <w:lang w:val="en-US" w:eastAsia="es-MX"/>
+        </w:rPr>
+        <w:t xml:space="preserve"> there is a 70% success rate compared to if the money needed is more than 50000 the success rate drops to 20%. </w:t>
       </w:r>
     </w:p>
     <w:p>
@@ -210,7 +316,31 @@
         <w:rPr>
           <w:lang w:val="en-US" w:eastAsia="es-MX"/>
         </w:rPr>
-        <w:t xml:space="preserve">Information from this dataset is not clear and tags are somehow confusing at times. It would be nice having a dictionary of the data in each column, and an explanation of what they mean, what and how this information was measured. </w:t>
+        <w:t>Information from this dataset is not clear</w:t>
+      </w:r>
+      <w:r>
+        <w:rPr>
+          <w:lang w:val="en-US" w:eastAsia="es-MX"/>
+        </w:rPr>
+        <w:t>,</w:t>
+      </w:r>
+      <w:r>
+        <w:rPr>
+          <w:lang w:val="en-US" w:eastAsia="es-MX"/>
+        </w:rPr>
+        <w:t xml:space="preserve"> and tags are somehow confusing at times. It would be nice </w:t>
+      </w:r>
+      <w:r>
+        <w:rPr>
+          <w:lang w:val="en-US" w:eastAsia="es-MX"/>
+        </w:rPr>
+        <w:t>to have a dictionary of the data in each column and explain what they mean, what,</w:t>
+      </w:r>
+      <w:r>
+        <w:rPr>
+          <w:lang w:val="en-US" w:eastAsia="es-MX"/>
+        </w:rPr>
+        <w:t xml:space="preserve"> and how this information was measured. </w:t>
       </w:r>
     </w:p>
     <w:p>
@@ -228,25 +358,73 @@
         <w:rPr>
           <w:lang w:val="en-US" w:eastAsia="es-MX"/>
         </w:rPr>
-        <w:t>We don’t actually know how much</w:t>
-      </w:r>
-      <w:r>
-        <w:rPr>
-          <w:lang w:val="en-US" w:eastAsia="es-MX"/>
-        </w:rPr>
-        <w:t xml:space="preserve"> actual</w:t>
-      </w:r>
-      <w:r>
-        <w:rPr>
-          <w:lang w:val="en-US" w:eastAsia="es-MX"/>
-        </w:rPr>
-        <w:t xml:space="preserve"> money was raised for each campaign, because it is in different currencies. Making this data homogenous and fixed to just one currency (USD, GBP, EUR) might give us an outlook on the real amounts of money needed for each campaign and raised. Conversion might be difficult to calculate due to different times and changing conversion rates. </w:t>
-      </w:r>
-      <w:r>
-        <w:rPr>
-          <w:lang w:val="en-US" w:eastAsia="es-MX"/>
-        </w:rPr>
-        <w:t xml:space="preserve"> Maybe everything is in the same currency, but it is not explained anywhere so there is no way to know. </w:t>
+        <w:t>We don’t know how much</w:t>
+      </w:r>
+      <w:r>
+        <w:rPr>
+          <w:lang w:val="en-US" w:eastAsia="es-MX"/>
+        </w:rPr>
+        <w:t xml:space="preserve"> </w:t>
+      </w:r>
+      <w:r>
+        <w:rPr>
+          <w:lang w:val="en-US" w:eastAsia="es-MX"/>
+        </w:rPr>
+        <w:t>money was raised for each campaign because it is in different currencies. Making this data homogenous and fixed to just one c</w:t>
+      </w:r>
+      <w:r>
+        <w:rPr>
+          <w:lang w:val="en-US" w:eastAsia="es-MX"/>
+        </w:rPr>
+        <w:t>oin</w:t>
+      </w:r>
+      <w:r>
+        <w:rPr>
+          <w:lang w:val="en-US" w:eastAsia="es-MX"/>
+        </w:rPr>
+        <w:t xml:space="preserve"> (USD, GBP, EUR) might give us an outlook on the </w:t>
+      </w:r>
+      <w:r>
+        <w:rPr>
+          <w:lang w:val="en-US" w:eastAsia="es-MX"/>
+        </w:rPr>
+        <w:t>actu</w:t>
+      </w:r>
+      <w:r>
+        <w:rPr>
+          <w:lang w:val="en-US" w:eastAsia="es-MX"/>
+        </w:rPr>
+        <w:t xml:space="preserve">al amounts of money needed for each campaign and raised. Conversion might be difficult to calculate due to different times and </w:t>
+      </w:r>
+      <w:r>
+        <w:rPr>
+          <w:lang w:val="en-US" w:eastAsia="es-MX"/>
+        </w:rPr>
+        <w:t>to change</w:t>
+      </w:r>
+      <w:r>
+        <w:rPr>
+          <w:lang w:val="en-US" w:eastAsia="es-MX"/>
+        </w:rPr>
+        <w:t xml:space="preserve"> conversion rates. </w:t>
+      </w:r>
+      <w:r>
+        <w:rPr>
+          <w:lang w:val="en-US" w:eastAsia="es-MX"/>
+        </w:rPr>
+        <w:t xml:space="preserve"> Maybe everything is in the same currency, but it is not explained anywhere</w:t>
+      </w:r>
+      <w:r>
+        <w:rPr>
+          <w:lang w:val="en-US" w:eastAsia="es-MX"/>
+        </w:rPr>
+        <w:t>,</w:t>
+      </w:r>
+      <w:r>
+        <w:rPr>
+          <w:lang w:val="en-US" w:eastAsia="es-MX"/>
+        </w:rPr>
+        <w:t xml:space="preserve"> so there is no way to know. </w:t>
       </w:r>
     </w:p>
     <w:p>
@@ -288,7 +466,19 @@
         <w:rPr>
           <w:lang w:val="en-US" w:eastAsia="es-MX"/>
         </w:rPr>
-        <w:t>A general pie chart to see the % of the 4 possible outcomes</w:t>
+        <w:t xml:space="preserve">A general pie chart to see the % of the </w:t>
+      </w:r>
+      <w:r>
+        <w:rPr>
+          <w:lang w:val="en-US" w:eastAsia="es-MX"/>
+        </w:rPr>
+        <w:t>four</w:t>
+      </w:r>
+      <w:r>
+        <w:rPr>
+          <w:lang w:val="en-US" w:eastAsia="es-MX"/>
+        </w:rPr>
+        <w:t xml:space="preserve"> possible outcomes</w:t>
       </w:r>
     </w:p>
     <w:p>
@@ -318,19 +508,25 @@
         <w:rPr>
           <w:lang w:val="en-US" w:eastAsia="es-MX"/>
         </w:rPr>
-        <w:t>nd see if the outcome</w:t>
-      </w:r>
-      <w:r>
-        <w:rPr>
-          <w:lang w:val="en-US" w:eastAsia="es-MX"/>
-        </w:rPr>
-        <w:t xml:space="preserve"> is related to “spotlight” and also to “staff pick”</w:t>
-      </w:r>
-      <w:r>
-        <w:rPr>
-          <w:lang w:val="en-US" w:eastAsia="es-MX"/>
-        </w:rPr>
-        <w:t>.</w:t>
+        <w:t xml:space="preserve">nd see if the </w:t>
+      </w:r>
+      <w:r>
+        <w:rPr>
+          <w:lang w:val="en-US" w:eastAsia="es-MX"/>
+        </w:rPr>
+        <w:t>result</w:t>
+      </w:r>
+      <w:r>
+        <w:rPr>
+          <w:lang w:val="en-US" w:eastAsia="es-MX"/>
+        </w:rPr>
+        <w:t xml:space="preserve"> is related to “spotlight” and also to “staff pick</w:t>
+      </w:r>
+      <w:r>
+        <w:rPr>
+          <w:lang w:val="en-US" w:eastAsia="es-MX"/>
+        </w:rPr>
+        <w:t>.”</w:t>
       </w:r>
     </w:p>
     <w:p>
@@ -348,118 +544,214 @@
         <w:rPr>
           <w:lang w:val="en-US" w:eastAsia="es-MX"/>
         </w:rPr>
-        <w:t>A table and bar chart could be created using the dates to see if depending on the year there were different outcomes concerning the campaigns</w:t>
-      </w:r>
-    </w:p>
-    <w:p>
-      <w:pPr>
-        <w:rPr>
-          <w:lang w:val="en-US" w:eastAsia="es-MX"/>
-        </w:rPr>
-      </w:pPr>
+        <w:t>A table and bar chart could be created using the dates to see if</w:t>
+      </w:r>
+      <w:r>
+        <w:rPr>
+          <w:lang w:val="en-US" w:eastAsia="es-MX"/>
+        </w:rPr>
+        <w:t>,</w:t>
+      </w:r>
+      <w:r>
+        <w:rPr>
+          <w:lang w:val="en-US" w:eastAsia="es-MX"/>
+        </w:rPr>
+        <w:t xml:space="preserve"> depending on the year</w:t>
+      </w:r>
+      <w:r>
+        <w:rPr>
+          <w:lang w:val="en-US" w:eastAsia="es-MX"/>
+        </w:rPr>
+        <w:t>,</w:t>
+      </w:r>
+      <w:r>
+        <w:rPr>
+          <w:lang w:val="en-US" w:eastAsia="es-MX"/>
+        </w:rPr>
+        <w:t xml:space="preserve"> there were different outcomes concerning the campaigns</w:t>
+      </w:r>
+    </w:p>
+    <w:p>
+      <w:pPr>
+        <w:rPr>
+          <w:lang w:val="en-US" w:eastAsia="es-MX"/>
+        </w:rPr>
+      </w:pPr>
+    </w:p>
+    <w:p>
+      <w:pPr>
+        <w:rPr>
+          <w:lang w:val="en-US" w:eastAsia="es-MX"/>
+        </w:rPr>
+      </w:pPr>
+    </w:p>
+    <w:p>
+      <w:pPr>
+        <w:rPr>
+          <w:lang w:val="en-US" w:eastAsia="es-MX"/>
+        </w:rPr>
+      </w:pPr>
+    </w:p>
+    <w:p>
+      <w:pPr>
+        <w:pStyle w:val="Ttulo2"/>
+        <w:rPr>
+          <w:lang w:val="en-US" w:eastAsia="es-MX"/>
+        </w:rPr>
+      </w:pPr>
+      <w:r>
+        <w:rPr>
+          <w:lang w:val="en-US" w:eastAsia="es-MX"/>
+        </w:rPr>
+        <w:t xml:space="preserve">Statistics BONUS Questions: </w:t>
+      </w:r>
+    </w:p>
+    <w:p>
+      <w:pPr>
+        <w:pStyle w:val="Ttulo3"/>
+        <w:rPr>
+          <w:lang w:val="en-US"/>
+        </w:rPr>
+      </w:pPr>
+      <w:r>
+        <w:rPr>
+          <w:lang w:val="en-US"/>
+        </w:rPr>
+        <w:t xml:space="preserve">1. </w:t>
+      </w:r>
+      <w:r>
+        <w:rPr>
+          <w:lang w:val="en-US"/>
+        </w:rPr>
+        <w:t>Use your data to determine whether the mean or the median summarizes the data more meaningfully.</w:t>
+      </w:r>
+    </w:p>
+    <w:p>
+      <w:pPr>
+        <w:rPr>
+          <w:lang w:val="en-US"/>
+        </w:rPr>
+      </w:pPr>
+      <w:r>
+        <w:rPr>
+          <w:lang w:val="en-US"/>
+        </w:rPr>
+        <w:t>In both successful and failed campaigns</w:t>
+      </w:r>
+      <w:r>
+        <w:rPr>
+          <w:lang w:val="en-US"/>
+        </w:rPr>
+        <w:t>,</w:t>
+      </w:r>
+      <w:r>
+        <w:rPr>
+          <w:lang w:val="en-US"/>
+        </w:rPr>
+        <w:t xml:space="preserve"> </w:t>
+      </w:r>
+      <w:r>
+        <w:rPr>
+          <w:lang w:val="en-US"/>
+        </w:rPr>
+        <w:t>the median better summarizes the data because the variance in both and the max values is</w:t>
+      </w:r>
+      <w:r>
+        <w:rPr>
+          <w:lang w:val="en-US"/>
+        </w:rPr>
+        <w:t xml:space="preserve"> </w:t>
+      </w:r>
+      <w:r>
+        <w:rPr>
+          <w:lang w:val="en-US"/>
+        </w:rPr>
+        <w:t>pretty</w:t>
+      </w:r>
+      <w:r>
+        <w:rPr>
+          <w:lang w:val="en-US"/>
+        </w:rPr>
+        <w:t xml:space="preserve"> high, inflating the mean (more in the successful campaigns). </w:t>
+      </w:r>
+    </w:p>
+    <w:p>
+      <w:pPr>
+        <w:rPr>
+          <w:lang w:val="en-US"/>
+        </w:rPr>
+      </w:pPr>
+    </w:p>
+    <w:p>
+      <w:pPr>
+        <w:pStyle w:val="Ttulo3"/>
+        <w:rPr>
+          <w:lang w:val="en-US"/>
+        </w:rPr>
+      </w:pPr>
+      <w:r>
+        <w:rPr>
+          <w:rFonts w:hAnsi="Symbol"/>
+          <w:lang w:val="en-US"/>
+        </w:rPr>
+        <w:t xml:space="preserve">2. </w:t>
+      </w:r>
+      <w:r>
+        <w:rPr>
+          <w:lang w:val="en-US"/>
+        </w:rPr>
+        <w:t>Use your data to determine if there is more variability with successful or unsuccessful campaigns. Does this make sense? Why or why not?</w:t>
+      </w:r>
+    </w:p>
+    <w:p>
+      <w:pPr>
+        <w:rPr>
+          <w:lang w:val="en-US"/>
+        </w:rPr>
+      </w:pPr>
+      <w:r>
+        <w:rPr>
+          <w:lang w:val="en-US"/>
+        </w:rPr>
+        <w:t>There is more variability in successful campaigns tha</w:t>
+      </w:r>
+      <w:r>
+        <w:rPr>
+          <w:lang w:val="en-US"/>
+        </w:rPr>
+        <w:t>n</w:t>
+      </w:r>
+      <w:r>
+        <w:rPr>
+          <w:lang w:val="en-US"/>
+        </w:rPr>
+        <w:t xml:space="preserve"> in failed ones. This can be explained because the max number in successful campaigns is around 20 times higher than the max number in failed ones. </w:t>
+      </w:r>
+      <w:r>
+        <w:rPr>
+          <w:lang w:val="en-US"/>
+        </w:rPr>
+        <w:t>T</w:t>
+      </w:r>
+      <w:r>
+        <w:rPr>
+          <w:lang w:val="en-US"/>
+        </w:rPr>
+        <w:t xml:space="preserve">he mode in failed campaigns is 0, and the median is </w:t>
+      </w:r>
+      <w:r>
+        <w:rPr>
+          <w:lang w:val="en-US"/>
+        </w:rPr>
+        <w:t>four,</w:t>
+      </w:r>
       <w:bookmarkStart w:id="0" w:name="_GoBack"/>
       <w:bookmarkEnd w:id="0"/>
-    </w:p>
-    <w:p>
-      <w:pPr>
-        <w:rPr>
-          <w:lang w:val="en-US" w:eastAsia="es-MX"/>
-        </w:rPr>
-      </w:pPr>
-    </w:p>
-    <w:p>
-      <w:pPr>
-        <w:rPr>
-          <w:lang w:val="en-US" w:eastAsia="es-MX"/>
-        </w:rPr>
-      </w:pPr>
-    </w:p>
-    <w:p>
-      <w:pPr>
-        <w:pStyle w:val="Ttulo2"/>
-        <w:rPr>
-          <w:lang w:val="en-US" w:eastAsia="es-MX"/>
-        </w:rPr>
-      </w:pPr>
-      <w:r>
-        <w:rPr>
-          <w:lang w:val="en-US" w:eastAsia="es-MX"/>
-        </w:rPr>
-        <w:t xml:space="preserve">Statistics BONUS Questions: </w:t>
-      </w:r>
-    </w:p>
-    <w:p>
-      <w:pPr>
-        <w:pStyle w:val="Ttulo3"/>
-        <w:rPr>
-          <w:lang w:val="en-US"/>
-        </w:rPr>
-      </w:pPr>
-      <w:r>
-        <w:rPr>
-          <w:lang w:val="en-US"/>
-        </w:rPr>
-        <w:t xml:space="preserve">1. </w:t>
-      </w:r>
-      <w:r>
-        <w:rPr>
-          <w:lang w:val="en-US"/>
-        </w:rPr>
-        <w:t>Use your data to determine whether the mean or the median summarizes the data more meaningfully.</w:t>
-      </w:r>
-    </w:p>
-    <w:p>
-      <w:pPr>
-        <w:rPr>
-          <w:lang w:val="en-US"/>
-        </w:rPr>
-      </w:pPr>
-      <w:r>
-        <w:rPr>
-          <w:lang w:val="en-US"/>
-        </w:rPr>
-        <w:t xml:space="preserve">In the case of both successful and failed campaigns I think that the median better summarizes the data because the variance in both and the max values are quite high, inflating the mean (more in the successful campaigns). </w:t>
-      </w:r>
-    </w:p>
-    <w:p>
-      <w:pPr>
-        <w:rPr>
-          <w:lang w:val="en-US"/>
-        </w:rPr>
-      </w:pPr>
-    </w:p>
-    <w:p>
-      <w:pPr>
-        <w:pStyle w:val="Ttulo3"/>
-        <w:rPr>
-          <w:lang w:val="en-US"/>
-        </w:rPr>
-      </w:pPr>
-      <w:r>
-        <w:rPr>
-          <w:rFonts w:hAnsi="Symbol"/>
-          <w:lang w:val="en-US"/>
-        </w:rPr>
-        <w:t xml:space="preserve">2. </w:t>
-      </w:r>
-      <w:r>
-        <w:rPr>
-          <w:lang w:val="en-US"/>
-        </w:rPr>
-        <w:t>Use your data to determine if there is more variability with successful or unsuccessful campaigns. Does this make sense? Why or why not?</w:t>
-      </w:r>
-    </w:p>
-    <w:p>
-      <w:pPr>
-        <w:rPr>
-          <w:lang w:val="en-US"/>
-        </w:rPr>
-      </w:pPr>
-      <w:r>
-        <w:rPr>
-          <w:lang w:val="en-US"/>
-        </w:rPr>
-        <w:t xml:space="preserve">There is more variability in successful campaigns that in failed ones. This can be explained because the max number in successful campaigns is around 20 times higher than the max number in failed ones. Also the mode in failed campaigns is 0, and the median is 4 so half of the numbers are in a 4 number range.  </w:t>
+      <w:r>
+        <w:rPr>
+          <w:lang w:val="en-US"/>
+        </w:rPr>
+        <w:t xml:space="preserve"> so half of the numbers are in a 4 number range.  </w:t>
       </w:r>
     </w:p>
     <w:p>

</xml_diff>